<commit_message>
Corrected texel addressing. Ensures positions is floored on resizing
</commit_message>
<xml_diff>
--- a/GameFramework_Documents/GameFramework_Readme.docx
+++ b/GameFramework_Documents/GameFramework_Readme.docx
@@ -611,7 +611,6 @@
       <w:pPr>
         <w:rPr>
           <w:rFonts w:cstheme="majorHAnsi"/>
-          <w:b/>
         </w:rPr>
       </w:pPr>
       <w:proofErr w:type="spellStart"/>
@@ -634,59 +633,55 @@
         <w:rPr>
           <w:rFonts w:cstheme="majorHAnsi"/>
         </w:rPr>
-        <w:tab/>
-      </w:r>
-      <w:r>
-        <w:rPr>
-          <w:rFonts w:cstheme="majorHAnsi"/>
-        </w:rPr>
-        <w:tab/>
-      </w:r>
-      <w:r>
-        <w:rPr>
-          <w:rFonts w:cstheme="majorHAnsi"/>
-        </w:rPr>
-        <w:tab/>
-      </w:r>
-    </w:p>
-    <w:p>
-      <w:pPr>
-        <w:rPr>
-          <w:rFonts w:cstheme="majorHAnsi"/>
-        </w:rPr>
-      </w:pPr>
-      <w:r>
-        <w:rPr>
-          <w:rFonts w:cstheme="majorHAnsi"/>
-          <w:b/>
-        </w:rPr>
-        <w:t>Glee</w:t>
-      </w:r>
-      <w:r>
-        <w:rPr>
-          <w:rFonts w:cstheme="majorHAnsi"/>
-        </w:rPr>
-        <w:tab/>
-      </w:r>
-      <w:r>
-        <w:rPr>
-          <w:rFonts w:cstheme="majorHAnsi"/>
-        </w:rPr>
-        <w:tab/>
-      </w:r>
-    </w:p>
-    <w:p>
-      <w:pPr>
-        <w:rPr>
-          <w:rFonts w:cstheme="majorHAnsi"/>
-        </w:rPr>
-      </w:pPr>
-      <w:r>
-        <w:rPr>
-          <w:rFonts w:cstheme="majorHAnsi"/>
-        </w:rPr>
-        <w:t>Ben Woodhouse</w:t>
-      </w:r>
+        <w:t xml:space="preserve">To be added at some point </w:t>
+      </w:r>
+    </w:p>
+    <w:p>
+      <w:pPr>
+        <w:rPr>
+          <w:rFonts w:cstheme="majorHAnsi"/>
+        </w:rPr>
+      </w:pPr>
+      <w:bookmarkStart w:id="0" w:name="_GoBack"/>
+      <w:bookmarkEnd w:id="0"/>
+    </w:p>
+    <w:p>
+      <w:pPr>
+        <w:rPr>
+          <w:rFonts w:cstheme="majorHAnsi"/>
+          <w:b/>
+        </w:rPr>
+      </w:pPr>
+      <w:proofErr w:type="spellStart"/>
+      <w:r>
+        <w:rPr>
+          <w:rFonts w:cstheme="majorHAnsi"/>
+          <w:b/>
+        </w:rPr>
+        <w:t>Glew</w:t>
+      </w:r>
+      <w:proofErr w:type="spellEnd"/>
+    </w:p>
+    <w:p>
+      <w:pPr>
+        <w:rPr>
+          <w:rFonts w:cstheme="majorHAnsi"/>
+        </w:rPr>
+      </w:pPr>
+      <w:r>
+        <w:rPr>
+          <w:rFonts w:cstheme="majorHAnsi"/>
+        </w:rPr>
+        <w:t xml:space="preserve">Originally from Lev </w:t>
+      </w:r>
+      <w:proofErr w:type="spellStart"/>
+      <w:r>
+        <w:rPr>
+          <w:rFonts w:cstheme="majorHAnsi"/>
+        </w:rPr>
+        <w:t>Povalahev</w:t>
+      </w:r>
+      <w:proofErr w:type="spellEnd"/>
     </w:p>
     <w:p>
       <w:pPr>
@@ -695,67 +690,6 @@
         </w:rPr>
       </w:pPr>
       <w:hyperlink r:id="rId8" w:history="1">
-        <w:r>
-          <w:rPr>
-            <w:rStyle w:val="Hyperlink"/>
-            <w:rFonts w:cstheme="majorHAnsi"/>
-          </w:rPr>
-          <w:t>https://www.opengl.org/sdk/libs/GLee/</w:t>
-        </w:r>
-      </w:hyperlink>
-    </w:p>
-    <w:p>
-      <w:pPr>
-        <w:rPr>
-          <w:rFonts w:cstheme="majorHAnsi"/>
-        </w:rPr>
-      </w:pPr>
-    </w:p>
-    <w:p>
-      <w:pPr>
-        <w:rPr>
-          <w:rFonts w:cstheme="majorHAnsi"/>
-          <w:b/>
-        </w:rPr>
-      </w:pPr>
-      <w:proofErr w:type="spellStart"/>
-      <w:r>
-        <w:rPr>
-          <w:rFonts w:cstheme="majorHAnsi"/>
-          <w:b/>
-        </w:rPr>
-        <w:t>Glew</w:t>
-      </w:r>
-      <w:proofErr w:type="spellEnd"/>
-    </w:p>
-    <w:p>
-      <w:pPr>
-        <w:rPr>
-          <w:rFonts w:cstheme="majorHAnsi"/>
-        </w:rPr>
-      </w:pPr>
-      <w:r>
-        <w:rPr>
-          <w:rFonts w:cstheme="majorHAnsi"/>
-        </w:rPr>
-        <w:t xml:space="preserve">Originally from Lev </w:t>
-      </w:r>
-      <w:proofErr w:type="spellStart"/>
-      <w:r>
-        <w:rPr>
-          <w:rFonts w:cstheme="majorHAnsi"/>
-        </w:rPr>
-        <w:t>Povalahev</w:t>
-      </w:r>
-      <w:proofErr w:type="spellEnd"/>
-    </w:p>
-    <w:p>
-      <w:pPr>
-        <w:rPr>
-          <w:rFonts w:cstheme="majorHAnsi"/>
-        </w:rPr>
-      </w:pPr>
-      <w:hyperlink r:id="rId9" w:history="1">
         <w:r>
           <w:rPr>
             <w:rStyle w:val="Hyperlink"/>
@@ -831,7 +765,7 @@
           <w:rFonts w:cstheme="majorHAnsi"/>
         </w:rPr>
       </w:pPr>
-      <w:hyperlink r:id="rId10" w:history="1">
+      <w:hyperlink r:id="rId9" w:history="1">
         <w:r>
           <w:rPr>
             <w:rStyle w:val="Hyperlink"/>
@@ -900,7 +834,7 @@
           <w:rFonts w:cstheme="majorHAnsi"/>
         </w:rPr>
       </w:pPr>
-      <w:hyperlink r:id="rId11" w:history="1">
+      <w:hyperlink r:id="rId10" w:history="1">
         <w:r>
           <w:rPr>
             <w:rStyle w:val="Hyperlink"/>
@@ -966,7 +900,7 @@
           <w:rFonts w:cstheme="majorHAnsi"/>
         </w:rPr>
       </w:pPr>
-      <w:hyperlink r:id="rId12" w:history="1">
+      <w:hyperlink r:id="rId11" w:history="1">
         <w:r>
           <w:rPr>
             <w:rStyle w:val="Hyperlink"/>
@@ -1026,7 +960,7 @@
           <w:b/>
         </w:rPr>
       </w:pPr>
-      <w:hyperlink r:id="rId13" w:history="1">
+      <w:hyperlink r:id="rId12" w:history="1">
         <w:r>
           <w:rPr>
             <w:rStyle w:val="Hyperlink"/>
@@ -1127,7 +1061,7 @@
           <w:b/>
         </w:rPr>
       </w:pPr>
-      <w:hyperlink r:id="rId14" w:history="1">
+      <w:hyperlink r:id="rId13" w:history="1">
         <w:r>
           <w:rPr>
             <w:rStyle w:val="Hyperlink"/>
@@ -1184,7 +1118,7 @@
           <w:b/>
         </w:rPr>
       </w:pPr>
-      <w:hyperlink r:id="rId15" w:history="1">
+      <w:hyperlink r:id="rId14" w:history="1">
         <w:r>
           <w:rPr>
             <w:rStyle w:val="Hyperlink"/>
@@ -1245,7 +1179,7 @@
           <w:b/>
         </w:rPr>
       </w:pPr>
-      <w:hyperlink r:id="rId16" w:history="1">
+      <w:hyperlink r:id="rId15" w:history="1">
         <w:r>
           <w:rPr>
             <w:rStyle w:val="Hyperlink"/>
@@ -1305,7 +1239,7 @@
           <w:b/>
         </w:rPr>
       </w:pPr>
-      <w:hyperlink r:id="rId17" w:history="1">
+      <w:hyperlink r:id="rId16" w:history="1">
         <w:r>
           <w:rPr>
             <w:rStyle w:val="Hyperlink"/>
@@ -1398,7 +1332,7 @@
           <w:rFonts w:cstheme="majorHAnsi"/>
         </w:rPr>
       </w:pPr>
-      <w:hyperlink r:id="rId18" w:history="1">
+      <w:hyperlink r:id="rId17" w:history="1">
         <w:r>
           <w:rPr>
             <w:rStyle w:val="Hyperlink"/>
@@ -1456,7 +1390,7 @@
         </w:rPr>
         <w:t>Jose Luis Blanco (</w:t>
       </w:r>
-      <w:hyperlink r:id="rId19" w:history="1">
+      <w:hyperlink r:id="rId18" w:history="1">
         <w:r>
           <w:rPr>
             <w:rStyle w:val="Hyperlink"/>
@@ -1478,8 +1412,6 @@
           <w:rFonts w:cstheme="majorHAnsi"/>
         </w:rPr>
       </w:pPr>
-      <w:bookmarkStart w:id="0" w:name="_GoBack"/>
-      <w:bookmarkEnd w:id="0"/>
       <w:r>
         <w:rPr>
           <w:rFonts w:cstheme="majorHAnsi"/>

</xml_diff>